<commit_message>
added task 3.11 (recursion up) and changed report №2
</commit_message>
<xml_diff>
--- a/laboratory work №2/report №2.docx
+++ b/laboratory work №2/report №2.docx
@@ -1340,7 +1340,7 @@
           </w:tcPr>
           <w:p>
             <w:pPr>
-              <w:jc w:val="both"/>
+              <w:jc w:val="center"/>
             </w:pPr>
             <w:r>
               <w:t>Номер</w:t>
@@ -1353,7 +1353,7 @@
           </w:tcPr>
           <w:p>
             <w:pPr>
-              <w:jc w:val="both"/>
+              <w:jc w:val="center"/>
             </w:pPr>
             <w:r>
               <w:t>Вопрос</w:t>
@@ -1366,7 +1366,7 @@
           </w:tcPr>
           <w:p>
             <w:pPr>
-              <w:jc w:val="both"/>
+              <w:jc w:val="center"/>
             </w:pPr>
             <w:r>
               <w:t>Ответ</w:t>
@@ -1387,12 +1387,12 @@
               <w:pStyle w:val="a3"/>
               <w:spacing w:line="240" w:lineRule="auto"/>
               <w:ind w:left="0"/>
+              <w:jc w:val="center"/>
               <w:rPr>
                 <w:rStyle w:val="acopre"/>
                 <w:rFonts w:ascii="Times New Roman" w:hAnsi="Times New Roman" w:cs="Times New Roman"/>
                 <w:sz w:val="24"/>
                 <w:szCs w:val="24"/>
-                <w:lang w:val="en-US"/>
               </w:rPr>
             </w:pPr>
             <w:r>
@@ -1403,7 +1403,7 @@
                 <w:szCs w:val="24"/>
                 <w:lang w:val="en-US"/>
               </w:rPr>
-              <w:t xml:space="preserve">1 </w:t>
+              <w:t>1</w:t>
             </w:r>
           </w:p>
         </w:tc>
@@ -1501,11 +1501,11 @@
               <w:pStyle w:val="a3"/>
               <w:spacing w:line="240" w:lineRule="auto"/>
               <w:ind w:left="0"/>
+              <w:jc w:val="center"/>
               <w:rPr>
                 <w:rFonts w:ascii="Times New Roman" w:hAnsi="Times New Roman" w:cs="Times New Roman"/>
                 <w:sz w:val="24"/>
                 <w:szCs w:val="24"/>
-                <w:lang w:val="en-US"/>
               </w:rPr>
             </w:pPr>
             <w:r>
@@ -1515,7 +1515,7 @@
                 <w:szCs w:val="24"/>
                 <w:lang w:val="en-US"/>
               </w:rPr>
-              <w:t xml:space="preserve">2 </w:t>
+              <w:t>2</w:t>
             </w:r>
           </w:p>
         </w:tc>
@@ -1795,11 +1795,11 @@
               <w:pStyle w:val="a3"/>
               <w:spacing w:line="240" w:lineRule="auto"/>
               <w:ind w:left="0"/>
+              <w:jc w:val="center"/>
               <w:rPr>
                 <w:rFonts w:ascii="Times New Roman" w:hAnsi="Times New Roman" w:cs="Times New Roman"/>
                 <w:sz w:val="24"/>
                 <w:szCs w:val="24"/>
-                <w:lang w:val="en-US"/>
               </w:rPr>
             </w:pPr>
             <w:r>
@@ -1809,7 +1809,7 @@
                 <w:szCs w:val="24"/>
                 <w:lang w:val="en-US"/>
               </w:rPr>
-              <w:t xml:space="preserve">3 </w:t>
+              <w:t>3</w:t>
             </w:r>
           </w:p>
         </w:tc>
@@ -1930,15 +1930,7 @@
           <w:szCs w:val="28"/>
           <w:lang w:val="en-US"/>
         </w:rPr>
-        <w:t>.</w:t>
-      </w:r>
-      <w:r>
-        <w:rPr>
-          <w:sz w:val="28"/>
-          <w:szCs w:val="28"/>
-          <w:lang w:val="en-US"/>
-        </w:rPr>
-        <w:t>2</w:t>
+        <w:t>.2</w:t>
       </w:r>
       <w:r>
         <w:rPr>
@@ -1997,11 +1989,83 @@
               <w:pStyle w:val="a3"/>
               <w:spacing w:line="240" w:lineRule="auto"/>
               <w:ind w:left="0"/>
+              <w:jc w:val="center"/>
               <w:rPr>
                 <w:rFonts w:ascii="Times New Roman" w:hAnsi="Times New Roman" w:cs="Times New Roman"/>
                 <w:sz w:val="24"/>
                 <w:szCs w:val="24"/>
                 <w:lang w:val="en-US"/>
+              </w:rPr>
+            </w:pPr>
+            <w:r>
+              <w:rPr>
+                <w:rFonts w:ascii="Times New Roman" w:hAnsi="Times New Roman" w:cs="Times New Roman"/>
+                <w:sz w:val="24"/>
+                <w:szCs w:val="24"/>
+              </w:rPr>
+              <w:t>Номер</w:t>
+            </w:r>
+          </w:p>
+        </w:tc>
+        <w:tc>
+          <w:tcPr>
+            <w:tcW w:w="3374" w:type="dxa"/>
+          </w:tcPr>
+          <w:p>
+            <w:pPr>
+              <w:pStyle w:val="a3"/>
+              <w:spacing w:line="240" w:lineRule="auto"/>
+              <w:ind w:left="0"/>
+              <w:jc w:val="center"/>
+              <w:rPr>
+                <w:rFonts w:ascii="Times New Roman" w:hAnsi="Times New Roman" w:cs="Times New Roman"/>
+                <w:sz w:val="24"/>
+                <w:szCs w:val="24"/>
+                <w:lang w:val="en-US"/>
+              </w:rPr>
+            </w:pPr>
+            <w:r>
+              <w:rPr>
+                <w:rFonts w:ascii="Times New Roman" w:hAnsi="Times New Roman" w:cs="Times New Roman"/>
+                <w:sz w:val="24"/>
+                <w:szCs w:val="24"/>
+              </w:rPr>
+              <w:t>Вопрос</w:t>
+            </w:r>
+          </w:p>
+        </w:tc>
+        <w:tc>
+          <w:tcPr>
+            <w:tcW w:w="4672" w:type="dxa"/>
+          </w:tcPr>
+          <w:p>
+            <w:pPr>
+              <w:jc w:val="center"/>
+              <w:rPr>
+                <w:lang w:val="en-US"/>
+              </w:rPr>
+            </w:pPr>
+            <w:r>
+              <w:t>Ответ</w:t>
+            </w:r>
+          </w:p>
+        </w:tc>
+      </w:tr>
+      <w:tr>
+        <w:tc>
+          <w:tcPr>
+            <w:tcW w:w="1299" w:type="dxa"/>
+          </w:tcPr>
+          <w:p>
+            <w:pPr>
+              <w:pStyle w:val="a3"/>
+              <w:spacing w:line="240" w:lineRule="auto"/>
+              <w:ind w:left="0"/>
+              <w:jc w:val="center"/>
+              <w:rPr>
+                <w:rFonts w:ascii="Times New Roman" w:hAnsi="Times New Roman" w:cs="Times New Roman"/>
+                <w:sz w:val="24"/>
+                <w:szCs w:val="24"/>
               </w:rPr>
             </w:pPr>
             <w:r>
@@ -2297,11 +2361,11 @@
               <w:pStyle w:val="a3"/>
               <w:spacing w:line="240" w:lineRule="auto"/>
               <w:ind w:left="0"/>
+              <w:jc w:val="center"/>
               <w:rPr>
                 <w:rFonts w:ascii="Times New Roman" w:hAnsi="Times New Roman" w:cs="Times New Roman"/>
                 <w:sz w:val="24"/>
                 <w:szCs w:val="24"/>
-                <w:lang w:val="en-US"/>
               </w:rPr>
             </w:pPr>
             <w:r>
@@ -2691,7 +2755,7 @@
           </w:tcPr>
           <w:p>
             <w:pPr>
-              <w:jc w:val="both"/>
+              <w:jc w:val="center"/>
             </w:pPr>
             <w:r>
               <w:t>Номер вопроса</w:t>
@@ -2705,7 +2769,7 @@
           </w:tcPr>
           <w:p>
             <w:pPr>
-              <w:jc w:val="both"/>
+              <w:jc w:val="center"/>
             </w:pPr>
             <w:r>
               <w:t>1</w:t>
@@ -2719,7 +2783,7 @@
           </w:tcPr>
           <w:p>
             <w:pPr>
-              <w:jc w:val="both"/>
+              <w:jc w:val="center"/>
             </w:pPr>
             <w:r>
               <w:t>2</w:t>
@@ -2733,7 +2797,7 @@
           </w:tcPr>
           <w:p>
             <w:pPr>
-              <w:jc w:val="both"/>
+              <w:jc w:val="center"/>
             </w:pPr>
             <w:r>
               <w:t>3</w:t>
@@ -2747,7 +2811,7 @@
           </w:tcPr>
           <w:p>
             <w:pPr>
-              <w:jc w:val="both"/>
+              <w:jc w:val="center"/>
             </w:pPr>
             <w:r>
               <w:t>4</w:t>
@@ -2761,7 +2825,7 @@
           </w:tcPr>
           <w:p>
             <w:pPr>
-              <w:jc w:val="both"/>
+              <w:jc w:val="center"/>
             </w:pPr>
             <w:r>
               <w:t>5</w:t>
@@ -2775,7 +2839,7 @@
           </w:tcPr>
           <w:p>
             <w:pPr>
-              <w:jc w:val="both"/>
+              <w:jc w:val="center"/>
             </w:pPr>
             <w:r>
               <w:t>Ключ</w:t>
@@ -2785,7 +2849,7 @@
       </w:tr>
       <w:tr>
         <w:trPr>
-          <w:trHeight w:val="536"/>
+          <w:trHeight w:val="493"/>
         </w:trPr>
         <w:tc>
           <w:tcPr>
@@ -2793,7 +2857,7 @@
           </w:tcPr>
           <w:p>
             <w:pPr>
-              <w:jc w:val="both"/>
+              <w:jc w:val="center"/>
             </w:pPr>
             <w:r>
               <w:t>Объект</w:t>
@@ -2807,7 +2871,7 @@
           </w:tcPr>
           <w:p>
             <w:pPr>
-              <w:jc w:val="both"/>
+              <w:jc w:val="center"/>
             </w:pPr>
           </w:p>
         </w:tc>
@@ -2818,7 +2882,7 @@
           </w:tcPr>
           <w:p>
             <w:pPr>
-              <w:jc w:val="both"/>
+              <w:jc w:val="center"/>
             </w:pPr>
           </w:p>
         </w:tc>
@@ -2829,7 +2893,7 @@
           </w:tcPr>
           <w:p>
             <w:pPr>
-              <w:jc w:val="both"/>
+              <w:jc w:val="center"/>
             </w:pPr>
           </w:p>
         </w:tc>
@@ -2840,7 +2904,7 @@
           </w:tcPr>
           <w:p>
             <w:pPr>
-              <w:jc w:val="both"/>
+              <w:jc w:val="center"/>
             </w:pPr>
           </w:p>
         </w:tc>
@@ -2851,7 +2915,7 @@
           </w:tcPr>
           <w:p>
             <w:pPr>
-              <w:jc w:val="both"/>
+              <w:jc w:val="center"/>
             </w:pPr>
           </w:p>
         </w:tc>
@@ -2862,7 +2926,7 @@
           </w:tcPr>
           <w:p>
             <w:pPr>
-              <w:jc w:val="both"/>
+              <w:jc w:val="center"/>
             </w:pPr>
           </w:p>
         </w:tc>
@@ -4411,426 +4475,9 @@
           </w:p>
         </w:tc>
       </w:tr>
-      <w:tr>
-        <w:trPr>
-          <w:trHeight w:val="340"/>
-        </w:trPr>
-        <w:tc>
-          <w:tcPr>
-            <w:tcW w:w="2129" w:type="dxa"/>
-          </w:tcPr>
-          <w:p>
-            <w:pPr>
-              <w:jc w:val="both"/>
-              <w:rPr>
-                <w:lang w:val="en-US"/>
-              </w:rPr>
-            </w:pPr>
-            <w:proofErr w:type="spellStart"/>
-            <w:r>
-              <w:rPr>
-                <w:lang w:val="en-US"/>
-              </w:rPr>
-              <w:t>tywin_lannister</w:t>
-            </w:r>
-            <w:proofErr w:type="spellEnd"/>
-          </w:p>
-        </w:tc>
-        <w:tc>
-          <w:tcPr>
-            <w:tcW w:w="1136" w:type="dxa"/>
-          </w:tcPr>
-          <w:p>
-            <w:pPr>
-              <w:jc w:val="both"/>
-              <w:rPr>
-                <w:lang w:val="en-US"/>
-              </w:rPr>
-            </w:pPr>
-            <w:r>
-              <w:rPr>
-                <w:lang w:val="en-US"/>
-              </w:rPr>
-              <w:t>1</w:t>
-            </w:r>
-          </w:p>
-        </w:tc>
-        <w:tc>
-          <w:tcPr>
-            <w:tcW w:w="1137" w:type="dxa"/>
-          </w:tcPr>
-          <w:p>
-            <w:pPr>
-              <w:jc w:val="both"/>
-              <w:rPr>
-                <w:lang w:val="en-US"/>
-              </w:rPr>
-            </w:pPr>
-            <w:r>
-              <w:rPr>
-                <w:lang w:val="en-US"/>
-              </w:rPr>
-              <w:t>6</w:t>
-            </w:r>
-          </w:p>
-        </w:tc>
-        <w:tc>
-          <w:tcPr>
-            <w:tcW w:w="1137" w:type="dxa"/>
-          </w:tcPr>
-          <w:p>
-            <w:pPr>
-              <w:jc w:val="both"/>
-              <w:rPr>
-                <w:lang w:val="en-US"/>
-              </w:rPr>
-            </w:pPr>
-            <w:r>
-              <w:rPr>
-                <w:lang w:val="en-US"/>
-              </w:rPr>
-              <w:t>2</w:t>
-            </w:r>
-          </w:p>
-        </w:tc>
-        <w:tc>
-          <w:tcPr>
-            <w:tcW w:w="1137" w:type="dxa"/>
-          </w:tcPr>
-          <w:p>
-            <w:pPr>
-              <w:jc w:val="both"/>
-              <w:rPr>
-                <w:lang w:val="en-US"/>
-              </w:rPr>
-            </w:pPr>
-            <w:r>
-              <w:rPr>
-                <w:lang w:val="en-US"/>
-              </w:rPr>
-              <w:t>6</w:t>
-            </w:r>
-          </w:p>
-        </w:tc>
-        <w:tc>
-          <w:tcPr>
-            <w:tcW w:w="1137" w:type="dxa"/>
-          </w:tcPr>
-          <w:p>
-            <w:pPr>
-              <w:jc w:val="both"/>
-              <w:rPr>
-                <w:lang w:val="en-US"/>
-              </w:rPr>
-            </w:pPr>
-            <w:r>
-              <w:rPr>
-                <w:lang w:val="en-US"/>
-              </w:rPr>
-              <w:t>5</w:t>
-            </w:r>
-          </w:p>
-        </w:tc>
-        <w:tc>
-          <w:tcPr>
-            <w:tcW w:w="1826" w:type="dxa"/>
-          </w:tcPr>
-          <w:p>
-            <w:pPr>
-              <w:jc w:val="both"/>
-              <w:rPr>
-                <w:lang w:val="en-US"/>
-              </w:rPr>
-            </w:pPr>
-            <w:r>
-              <w:rPr>
-                <w:lang w:val="en-US"/>
-              </w:rPr>
-              <w:t>16265</w:t>
-            </w:r>
-          </w:p>
-        </w:tc>
-      </w:tr>
-      <w:tr>
-        <w:trPr>
-          <w:trHeight w:val="340"/>
-        </w:trPr>
-        <w:tc>
-          <w:tcPr>
-            <w:tcW w:w="2129" w:type="dxa"/>
-          </w:tcPr>
-          <w:p>
-            <w:pPr>
-              <w:jc w:val="both"/>
-              <w:rPr>
-                <w:lang w:val="en-US"/>
-              </w:rPr>
-            </w:pPr>
-            <w:proofErr w:type="spellStart"/>
-            <w:r>
-              <w:rPr>
-                <w:lang w:val="en-US"/>
-              </w:rPr>
-              <w:t>jon_snow</w:t>
-            </w:r>
-            <w:proofErr w:type="spellEnd"/>
-          </w:p>
-        </w:tc>
-        <w:tc>
-          <w:tcPr>
-            <w:tcW w:w="1136" w:type="dxa"/>
-          </w:tcPr>
-          <w:p>
-            <w:pPr>
-              <w:jc w:val="both"/>
-              <w:rPr>
-                <w:lang w:val="en-US"/>
-              </w:rPr>
-            </w:pPr>
-            <w:r>
-              <w:rPr>
-                <w:lang w:val="en-US"/>
-              </w:rPr>
-              <w:t>1</w:t>
-            </w:r>
-          </w:p>
-        </w:tc>
-        <w:tc>
-          <w:tcPr>
-            <w:tcW w:w="1137" w:type="dxa"/>
-          </w:tcPr>
-          <w:p>
-            <w:pPr>
-              <w:jc w:val="both"/>
-              <w:rPr>
-                <w:lang w:val="en-US"/>
-              </w:rPr>
-            </w:pPr>
-            <w:r>
-              <w:rPr>
-                <w:lang w:val="en-US"/>
-              </w:rPr>
-              <w:t>7</w:t>
-            </w:r>
-          </w:p>
-        </w:tc>
-        <w:tc>
-          <w:tcPr>
-            <w:tcW w:w="1137" w:type="dxa"/>
-          </w:tcPr>
-          <w:p>
-            <w:pPr>
-              <w:jc w:val="both"/>
-              <w:rPr>
-                <w:lang w:val="en-US"/>
-              </w:rPr>
-            </w:pPr>
-            <w:r>
-              <w:rPr>
-                <w:lang w:val="en-US"/>
-              </w:rPr>
-              <w:t>1</w:t>
-            </w:r>
-          </w:p>
-        </w:tc>
-        <w:tc>
-          <w:tcPr>
-            <w:tcW w:w="1137" w:type="dxa"/>
-          </w:tcPr>
-          <w:p>
-            <w:pPr>
-              <w:jc w:val="both"/>
-              <w:rPr>
-                <w:lang w:val="en-US"/>
-              </w:rPr>
-            </w:pPr>
-            <w:r>
-              <w:rPr>
-                <w:lang w:val="en-US"/>
-              </w:rPr>
-              <w:t>5</w:t>
-            </w:r>
-          </w:p>
-        </w:tc>
-        <w:tc>
-          <w:tcPr>
-            <w:tcW w:w="1137" w:type="dxa"/>
-          </w:tcPr>
-          <w:p>
-            <w:pPr>
-              <w:jc w:val="both"/>
-              <w:rPr>
-                <w:lang w:val="en-US"/>
-              </w:rPr>
-            </w:pPr>
-            <w:r>
-              <w:rPr>
-                <w:lang w:val="en-US"/>
-              </w:rPr>
-              <w:t>8</w:t>
-            </w:r>
-          </w:p>
-        </w:tc>
-        <w:tc>
-          <w:tcPr>
-            <w:tcW w:w="1826" w:type="dxa"/>
-          </w:tcPr>
-          <w:p>
-            <w:pPr>
-              <w:rPr>
-                <w:lang w:val="en-US"/>
-              </w:rPr>
-            </w:pPr>
-            <w:r>
-              <w:rPr>
-                <w:lang w:val="en-US"/>
-              </w:rPr>
-              <w:t>17158</w:t>
-            </w:r>
-          </w:p>
-        </w:tc>
-      </w:tr>
-      <w:tr>
-        <w:trPr>
-          <w:trHeight w:val="340"/>
-        </w:trPr>
-        <w:tc>
-          <w:tcPr>
-            <w:tcW w:w="2129" w:type="dxa"/>
-          </w:tcPr>
-          <w:p>
-            <w:pPr>
-              <w:jc w:val="both"/>
-              <w:rPr>
-                <w:lang w:val="en-US"/>
-              </w:rPr>
-            </w:pPr>
-            <w:proofErr w:type="spellStart"/>
-            <w:r>
-              <w:rPr>
-                <w:lang w:val="en-US"/>
-              </w:rPr>
-              <w:t>sansa_stark</w:t>
-            </w:r>
-            <w:proofErr w:type="spellEnd"/>
-          </w:p>
-        </w:tc>
-        <w:tc>
-          <w:tcPr>
-            <w:tcW w:w="1136" w:type="dxa"/>
-          </w:tcPr>
-          <w:p>
-            <w:pPr>
-              <w:jc w:val="both"/>
-              <w:rPr>
-                <w:lang w:val="en-US"/>
-              </w:rPr>
-            </w:pPr>
-            <w:r>
-              <w:rPr>
-                <w:lang w:val="en-US"/>
-              </w:rPr>
-              <w:t>2</w:t>
-            </w:r>
-          </w:p>
-        </w:tc>
-        <w:tc>
-          <w:tcPr>
-            <w:tcW w:w="1137" w:type="dxa"/>
-          </w:tcPr>
-          <w:p>
-            <w:pPr>
-              <w:jc w:val="both"/>
-              <w:rPr>
-                <w:lang w:val="en-US"/>
-              </w:rPr>
-            </w:pPr>
-            <w:r>
-              <w:rPr>
-                <w:lang w:val="en-US"/>
-              </w:rPr>
-              <w:t>7</w:t>
-            </w:r>
-          </w:p>
-        </w:tc>
-        <w:tc>
-          <w:tcPr>
-            <w:tcW w:w="1137" w:type="dxa"/>
-          </w:tcPr>
-          <w:p>
-            <w:pPr>
-              <w:jc w:val="both"/>
-              <w:rPr>
-                <w:lang w:val="en-US"/>
-              </w:rPr>
-            </w:pPr>
-            <w:r>
-              <w:rPr>
-                <w:lang w:val="en-US"/>
-              </w:rPr>
-              <w:t>1</w:t>
-            </w:r>
-          </w:p>
-        </w:tc>
-        <w:tc>
-          <w:tcPr>
-            <w:tcW w:w="1137" w:type="dxa"/>
-          </w:tcPr>
-          <w:p>
-            <w:pPr>
-              <w:jc w:val="both"/>
-              <w:rPr>
-                <w:lang w:val="en-US"/>
-              </w:rPr>
-            </w:pPr>
-            <w:r>
-              <w:rPr>
-                <w:lang w:val="en-US"/>
-              </w:rPr>
-              <w:t>6</w:t>
-            </w:r>
-          </w:p>
-        </w:tc>
-        <w:tc>
-          <w:tcPr>
-            <w:tcW w:w="1137" w:type="dxa"/>
-          </w:tcPr>
-          <w:p>
-            <w:pPr>
-              <w:jc w:val="both"/>
-              <w:rPr>
-                <w:lang w:val="en-US"/>
-              </w:rPr>
-            </w:pPr>
-            <w:r>
-              <w:rPr>
-                <w:lang w:val="en-US"/>
-              </w:rPr>
-              <w:t>8</w:t>
-            </w:r>
-          </w:p>
-        </w:tc>
-        <w:tc>
-          <w:tcPr>
-            <w:tcW w:w="1826" w:type="dxa"/>
-          </w:tcPr>
-          <w:p>
-            <w:pPr>
-              <w:jc w:val="both"/>
-              <w:rPr>
-                <w:lang w:val="en-US"/>
-              </w:rPr>
-            </w:pPr>
-            <w:r>
-              <w:rPr>
-                <w:lang w:val="en-US"/>
-              </w:rPr>
-              <w:t>27168</w:t>
-            </w:r>
-          </w:p>
-        </w:tc>
-      </w:tr>
     </w:tbl>
+    <w:p/>
+    <w:p/>
     <w:p>
       <w:pPr>
         <w:spacing w:line="360" w:lineRule="auto"/>
@@ -4855,15 +4502,7 @@
           <w:szCs w:val="28"/>
           <w:lang w:val="en-US"/>
         </w:rPr>
-        <w:t>.</w:t>
-      </w:r>
-      <w:r>
-        <w:rPr>
-          <w:sz w:val="28"/>
-          <w:szCs w:val="28"/>
-          <w:lang w:val="en-US"/>
-        </w:rPr>
-        <w:t>2</w:t>
+        <w:t>.2</w:t>
       </w:r>
       <w:r>
         <w:rPr>
@@ -4909,7 +4548,7 @@
       </w:tblGrid>
       <w:tr>
         <w:trPr>
-          <w:trHeight w:val="340"/>
+          <w:trHeight w:val="492"/>
         </w:trPr>
         <w:tc>
           <w:tcPr>
@@ -4917,36 +4556,46 @@
           </w:tcPr>
           <w:p>
             <w:pPr>
-              <w:jc w:val="both"/>
-              <w:rPr>
-                <w:lang w:val="en-US"/>
-              </w:rPr>
-            </w:pPr>
-            <w:proofErr w:type="spellStart"/>
-            <w:r>
-              <w:rPr>
-                <w:lang w:val="en-US"/>
-              </w:rPr>
-              <w:t>arya_stark</w:t>
-            </w:r>
-            <w:proofErr w:type="spellEnd"/>
+              <w:jc w:val="center"/>
+              <w:rPr>
+                <w:lang w:val="en-US"/>
+              </w:rPr>
+            </w:pPr>
+            <w:r>
+              <w:t>Номер вопроса</w:t>
+            </w:r>
           </w:p>
         </w:tc>
         <w:tc>
           <w:tcPr>
             <w:tcW w:w="1136" w:type="dxa"/>
-          </w:tcPr>
-          <w:p>
-            <w:pPr>
-              <w:jc w:val="both"/>
-              <w:rPr>
-                <w:lang w:val="en-US"/>
-              </w:rPr>
-            </w:pPr>
-            <w:r>
-              <w:rPr>
-                <w:lang w:val="en-US"/>
-              </w:rPr>
+            <w:vMerge w:val="restart"/>
+          </w:tcPr>
+          <w:p>
+            <w:pPr>
+              <w:jc w:val="center"/>
+              <w:rPr>
+                <w:lang w:val="en-US"/>
+              </w:rPr>
+            </w:pPr>
+            <w:r>
+              <w:t>1</w:t>
+            </w:r>
+          </w:p>
+        </w:tc>
+        <w:tc>
+          <w:tcPr>
+            <w:tcW w:w="1137" w:type="dxa"/>
+            <w:vMerge w:val="restart"/>
+          </w:tcPr>
+          <w:p>
+            <w:pPr>
+              <w:jc w:val="center"/>
+              <w:rPr>
+                <w:lang w:val="en-US"/>
+              </w:rPr>
+            </w:pPr>
+            <w:r>
               <w:t>2</w:t>
             </w:r>
           </w:p>
@@ -4954,96 +4603,153 @@
         <w:tc>
           <w:tcPr>
             <w:tcW w:w="1137" w:type="dxa"/>
-          </w:tcPr>
-          <w:p>
-            <w:pPr>
-              <w:jc w:val="both"/>
-              <w:rPr>
-                <w:lang w:val="en-US"/>
-              </w:rPr>
-            </w:pPr>
-            <w:r>
-              <w:rPr>
-                <w:lang w:val="en-US"/>
-              </w:rPr>
-              <w:t>7</w:t>
-            </w:r>
-          </w:p>
-        </w:tc>
-        <w:tc>
-          <w:tcPr>
-            <w:tcW w:w="1137" w:type="dxa"/>
-          </w:tcPr>
-          <w:p>
-            <w:pPr>
-              <w:jc w:val="both"/>
-              <w:rPr>
-                <w:lang w:val="en-US"/>
-              </w:rPr>
-            </w:pPr>
-            <w:r>
-              <w:rPr>
-                <w:lang w:val="en-US"/>
-              </w:rPr>
-              <w:t>1</w:t>
-            </w:r>
-          </w:p>
-        </w:tc>
-        <w:tc>
-          <w:tcPr>
-            <w:tcW w:w="1137" w:type="dxa"/>
-          </w:tcPr>
-          <w:p>
-            <w:pPr>
-              <w:jc w:val="both"/>
-              <w:rPr>
-                <w:lang w:val="en-US"/>
-              </w:rPr>
-            </w:pPr>
-            <w:r>
-              <w:rPr>
-                <w:lang w:val="en-US"/>
-              </w:rPr>
-              <w:t>8</w:t>
-            </w:r>
-          </w:p>
-        </w:tc>
-        <w:tc>
-          <w:tcPr>
-            <w:tcW w:w="1137" w:type="dxa"/>
-          </w:tcPr>
-          <w:p>
-            <w:pPr>
-              <w:jc w:val="both"/>
-              <w:rPr>
-                <w:lang w:val="en-US"/>
-              </w:rPr>
-            </w:pPr>
-            <w:r>
-              <w:rPr>
-                <w:lang w:val="en-US"/>
-              </w:rPr>
-              <w:t>8</w:t>
+            <w:vMerge w:val="restart"/>
+          </w:tcPr>
+          <w:p>
+            <w:pPr>
+              <w:jc w:val="center"/>
+              <w:rPr>
+                <w:lang w:val="en-US"/>
+              </w:rPr>
+            </w:pPr>
+            <w:r>
+              <w:t>3</w:t>
+            </w:r>
+          </w:p>
+        </w:tc>
+        <w:tc>
+          <w:tcPr>
+            <w:tcW w:w="1137" w:type="dxa"/>
+            <w:vMerge w:val="restart"/>
+          </w:tcPr>
+          <w:p>
+            <w:pPr>
+              <w:jc w:val="center"/>
+              <w:rPr>
+                <w:lang w:val="en-US"/>
+              </w:rPr>
+            </w:pPr>
+            <w:r>
+              <w:t>4</w:t>
+            </w:r>
+          </w:p>
+        </w:tc>
+        <w:tc>
+          <w:tcPr>
+            <w:tcW w:w="1137" w:type="dxa"/>
+            <w:vMerge w:val="restart"/>
+          </w:tcPr>
+          <w:p>
+            <w:pPr>
+              <w:jc w:val="center"/>
+              <w:rPr>
+                <w:lang w:val="en-US"/>
+              </w:rPr>
+            </w:pPr>
+            <w:r>
+              <w:t>5</w:t>
             </w:r>
           </w:p>
         </w:tc>
         <w:tc>
           <w:tcPr>
             <w:tcW w:w="1826" w:type="dxa"/>
-          </w:tcPr>
-          <w:p>
-            <w:pPr>
-              <w:jc w:val="both"/>
-              <w:rPr>
-                <w:lang w:val="en-US"/>
-              </w:rPr>
-            </w:pPr>
-            <w:r>
-              <w:rPr>
-                <w:lang w:val="en-US"/>
-              </w:rPr>
-              <w:t>27188</w:t>
-            </w:r>
+            <w:vMerge w:val="restart"/>
+          </w:tcPr>
+          <w:p>
+            <w:pPr>
+              <w:jc w:val="center"/>
+              <w:rPr>
+                <w:lang w:val="en-US"/>
+              </w:rPr>
+            </w:pPr>
+            <w:r>
+              <w:t>Ключ</w:t>
+            </w:r>
+          </w:p>
+        </w:tc>
+      </w:tr>
+      <w:tr>
+        <w:trPr>
+          <w:trHeight w:val="414"/>
+        </w:trPr>
+        <w:tc>
+          <w:tcPr>
+            <w:tcW w:w="2129" w:type="dxa"/>
+          </w:tcPr>
+          <w:p>
+            <w:pPr>
+              <w:jc w:val="center"/>
+            </w:pPr>
+            <w:r>
+              <w:t>Объект</w:t>
+            </w:r>
+          </w:p>
+        </w:tc>
+        <w:tc>
+          <w:tcPr>
+            <w:tcW w:w="1136" w:type="dxa"/>
+            <w:vMerge/>
+          </w:tcPr>
+          <w:p>
+            <w:pPr>
+              <w:jc w:val="center"/>
+            </w:pPr>
+          </w:p>
+        </w:tc>
+        <w:tc>
+          <w:tcPr>
+            <w:tcW w:w="1137" w:type="dxa"/>
+            <w:vMerge/>
+          </w:tcPr>
+          <w:p>
+            <w:pPr>
+              <w:jc w:val="center"/>
+            </w:pPr>
+          </w:p>
+        </w:tc>
+        <w:tc>
+          <w:tcPr>
+            <w:tcW w:w="1137" w:type="dxa"/>
+            <w:vMerge/>
+          </w:tcPr>
+          <w:p>
+            <w:pPr>
+              <w:jc w:val="center"/>
+            </w:pPr>
+          </w:p>
+        </w:tc>
+        <w:tc>
+          <w:tcPr>
+            <w:tcW w:w="1137" w:type="dxa"/>
+            <w:vMerge/>
+          </w:tcPr>
+          <w:p>
+            <w:pPr>
+              <w:jc w:val="center"/>
+            </w:pPr>
+          </w:p>
+        </w:tc>
+        <w:tc>
+          <w:tcPr>
+            <w:tcW w:w="1137" w:type="dxa"/>
+            <w:vMerge/>
+          </w:tcPr>
+          <w:p>
+            <w:pPr>
+              <w:jc w:val="center"/>
+            </w:pPr>
+          </w:p>
+        </w:tc>
+        <w:tc>
+          <w:tcPr>
+            <w:tcW w:w="1826" w:type="dxa"/>
+            <w:vMerge/>
+          </w:tcPr>
+          <w:p>
+            <w:pPr>
+              <w:jc w:val="center"/>
+            </w:pPr>
           </w:p>
         </w:tc>
       </w:tr>
@@ -5067,7 +4773,7 @@
               <w:rPr>
                 <w:lang w:val="en-US"/>
               </w:rPr>
-              <w:t>bran_stark</w:t>
+              <w:t>tywin_lannister</w:t>
             </w:r>
             <w:proofErr w:type="spellEnd"/>
           </w:p>
@@ -5106,64 +4812,64 @@
               <w:rPr>
                 <w:lang w:val="en-US"/>
               </w:rPr>
-              <w:t>7</w:t>
-            </w:r>
-          </w:p>
-        </w:tc>
-        <w:tc>
-          <w:tcPr>
-            <w:tcW w:w="1137" w:type="dxa"/>
-          </w:tcPr>
-          <w:p>
-            <w:pPr>
-              <w:jc w:val="both"/>
-              <w:rPr>
-                <w:lang w:val="en-US"/>
-              </w:rPr>
-            </w:pPr>
-            <w:r>
-              <w:rPr>
-                <w:lang w:val="en-US"/>
-              </w:rPr>
-              <w:t>1</w:t>
-            </w:r>
-          </w:p>
-        </w:tc>
-        <w:tc>
-          <w:tcPr>
-            <w:tcW w:w="1137" w:type="dxa"/>
-          </w:tcPr>
-          <w:p>
-            <w:pPr>
-              <w:jc w:val="both"/>
-              <w:rPr>
-                <w:lang w:val="en-US"/>
-              </w:rPr>
-            </w:pPr>
-            <w:r>
-              <w:rPr>
-                <w:lang w:val="en-US"/>
-              </w:rPr>
-              <w:t>1</w:t>
-            </w:r>
-          </w:p>
-        </w:tc>
-        <w:tc>
-          <w:tcPr>
-            <w:tcW w:w="1137" w:type="dxa"/>
-          </w:tcPr>
-          <w:p>
-            <w:pPr>
-              <w:jc w:val="both"/>
-              <w:rPr>
-                <w:lang w:val="en-US"/>
-              </w:rPr>
-            </w:pPr>
-            <w:r>
-              <w:rPr>
-                <w:lang w:val="en-US"/>
-              </w:rPr>
-              <w:t>8</w:t>
+              <w:t>6</w:t>
+            </w:r>
+          </w:p>
+        </w:tc>
+        <w:tc>
+          <w:tcPr>
+            <w:tcW w:w="1137" w:type="dxa"/>
+          </w:tcPr>
+          <w:p>
+            <w:pPr>
+              <w:jc w:val="both"/>
+              <w:rPr>
+                <w:lang w:val="en-US"/>
+              </w:rPr>
+            </w:pPr>
+            <w:r>
+              <w:rPr>
+                <w:lang w:val="en-US"/>
+              </w:rPr>
+              <w:t>2</w:t>
+            </w:r>
+          </w:p>
+        </w:tc>
+        <w:tc>
+          <w:tcPr>
+            <w:tcW w:w="1137" w:type="dxa"/>
+          </w:tcPr>
+          <w:p>
+            <w:pPr>
+              <w:jc w:val="both"/>
+              <w:rPr>
+                <w:lang w:val="en-US"/>
+              </w:rPr>
+            </w:pPr>
+            <w:r>
+              <w:rPr>
+                <w:lang w:val="en-US"/>
+              </w:rPr>
+              <w:t>6</w:t>
+            </w:r>
+          </w:p>
+        </w:tc>
+        <w:tc>
+          <w:tcPr>
+            <w:tcW w:w="1137" w:type="dxa"/>
+          </w:tcPr>
+          <w:p>
+            <w:pPr>
+              <w:jc w:val="both"/>
+              <w:rPr>
+                <w:lang w:val="en-US"/>
+              </w:rPr>
+            </w:pPr>
+            <w:r>
+              <w:rPr>
+                <w:lang w:val="en-US"/>
+              </w:rPr>
+              <w:t>5</w:t>
             </w:r>
           </w:p>
         </w:tc>
@@ -5173,15 +4879,16 @@
           </w:tcPr>
           <w:p>
             <w:pPr>
-              <w:rPr>
-                <w:lang w:val="en-US"/>
-              </w:rPr>
-            </w:pPr>
-            <w:r>
-              <w:rPr>
-                <w:lang w:val="en-US"/>
-              </w:rPr>
-              <w:t>17118</w:t>
+              <w:jc w:val="both"/>
+              <w:rPr>
+                <w:lang w:val="en-US"/>
+              </w:rPr>
+            </w:pPr>
+            <w:r>
+              <w:rPr>
+                <w:lang w:val="en-US"/>
+              </w:rPr>
+              <w:t>16265</w:t>
             </w:r>
           </w:p>
         </w:tc>
@@ -5206,7 +4913,7 @@
               <w:rPr>
                 <w:lang w:val="en-US"/>
               </w:rPr>
-              <w:t>catelyn_stark</w:t>
+              <w:t>jon_snow</w:t>
             </w:r>
             <w:proofErr w:type="spellEnd"/>
           </w:p>
@@ -5226,7 +4933,7 @@
               <w:rPr>
                 <w:lang w:val="en-US"/>
               </w:rPr>
-              <w:t>2</w:t>
+              <w:t>1</w:t>
             </w:r>
           </w:p>
         </w:tc>
@@ -5264,45 +4971,45 @@
               <w:rPr>
                 <w:lang w:val="en-US"/>
               </w:rPr>
-              <w:t>2</w:t>
-            </w:r>
-          </w:p>
-        </w:tc>
-        <w:tc>
-          <w:tcPr>
-            <w:tcW w:w="1137" w:type="dxa"/>
-          </w:tcPr>
-          <w:p>
-            <w:pPr>
-              <w:jc w:val="both"/>
-              <w:rPr>
-                <w:lang w:val="en-US"/>
-              </w:rPr>
-            </w:pPr>
-            <w:r>
-              <w:rPr>
-                <w:lang w:val="en-US"/>
-              </w:rPr>
-              <w:t>6</w:t>
-            </w:r>
-          </w:p>
-        </w:tc>
-        <w:tc>
-          <w:tcPr>
-            <w:tcW w:w="1137" w:type="dxa"/>
-          </w:tcPr>
-          <w:p>
-            <w:pPr>
-              <w:jc w:val="both"/>
-              <w:rPr>
-                <w:lang w:val="en-US"/>
-              </w:rPr>
-            </w:pPr>
-            <w:r>
-              <w:rPr>
-                <w:lang w:val="en-US"/>
-              </w:rPr>
-              <w:t>3</w:t>
+              <w:t>1</w:t>
+            </w:r>
+          </w:p>
+        </w:tc>
+        <w:tc>
+          <w:tcPr>
+            <w:tcW w:w="1137" w:type="dxa"/>
+          </w:tcPr>
+          <w:p>
+            <w:pPr>
+              <w:jc w:val="both"/>
+              <w:rPr>
+                <w:lang w:val="en-US"/>
+              </w:rPr>
+            </w:pPr>
+            <w:r>
+              <w:rPr>
+                <w:lang w:val="en-US"/>
+              </w:rPr>
+              <w:t>5</w:t>
+            </w:r>
+          </w:p>
+        </w:tc>
+        <w:tc>
+          <w:tcPr>
+            <w:tcW w:w="1137" w:type="dxa"/>
+          </w:tcPr>
+          <w:p>
+            <w:pPr>
+              <w:jc w:val="both"/>
+              <w:rPr>
+                <w:lang w:val="en-US"/>
+              </w:rPr>
+            </w:pPr>
+            <w:r>
+              <w:rPr>
+                <w:lang w:val="en-US"/>
+              </w:rPr>
+              <w:t>8</w:t>
             </w:r>
           </w:p>
         </w:tc>
@@ -5312,16 +5019,15 @@
           </w:tcPr>
           <w:p>
             <w:pPr>
-              <w:jc w:val="both"/>
-              <w:rPr>
-                <w:lang w:val="en-US"/>
-              </w:rPr>
-            </w:pPr>
-            <w:r>
-              <w:rPr>
-                <w:lang w:val="en-US"/>
-              </w:rPr>
-              <w:t>27263</w:t>
+              <w:rPr>
+                <w:lang w:val="en-US"/>
+              </w:rPr>
+            </w:pPr>
+            <w:r>
+              <w:rPr>
+                <w:lang w:val="en-US"/>
+              </w:rPr>
+              <w:t>17158</w:t>
             </w:r>
           </w:p>
         </w:tc>
@@ -5346,7 +5052,7 @@
               <w:rPr>
                 <w:lang w:val="en-US"/>
               </w:rPr>
-              <w:t>robb_stark</w:t>
+              <w:t>sansa_stark</w:t>
             </w:r>
             <w:proofErr w:type="spellEnd"/>
           </w:p>
@@ -5366,6 +5072,44 @@
               <w:rPr>
                 <w:lang w:val="en-US"/>
               </w:rPr>
+              <w:t>2</w:t>
+            </w:r>
+          </w:p>
+        </w:tc>
+        <w:tc>
+          <w:tcPr>
+            <w:tcW w:w="1137" w:type="dxa"/>
+          </w:tcPr>
+          <w:p>
+            <w:pPr>
+              <w:jc w:val="both"/>
+              <w:rPr>
+                <w:lang w:val="en-US"/>
+              </w:rPr>
+            </w:pPr>
+            <w:r>
+              <w:rPr>
+                <w:lang w:val="en-US"/>
+              </w:rPr>
+              <w:t>7</w:t>
+            </w:r>
+          </w:p>
+        </w:tc>
+        <w:tc>
+          <w:tcPr>
+            <w:tcW w:w="1137" w:type="dxa"/>
+          </w:tcPr>
+          <w:p>
+            <w:pPr>
+              <w:jc w:val="both"/>
+              <w:rPr>
+                <w:lang w:val="en-US"/>
+              </w:rPr>
+            </w:pPr>
+            <w:r>
+              <w:rPr>
+                <w:lang w:val="en-US"/>
+              </w:rPr>
               <w:t>1</w:t>
             </w:r>
           </w:p>
@@ -5385,44 +5129,6 @@
               <w:rPr>
                 <w:lang w:val="en-US"/>
               </w:rPr>
-              <w:t>7</w:t>
-            </w:r>
-          </w:p>
-        </w:tc>
-        <w:tc>
-          <w:tcPr>
-            <w:tcW w:w="1137" w:type="dxa"/>
-          </w:tcPr>
-          <w:p>
-            <w:pPr>
-              <w:jc w:val="both"/>
-              <w:rPr>
-                <w:lang w:val="en-US"/>
-              </w:rPr>
-            </w:pPr>
-            <w:r>
-              <w:rPr>
-                <w:lang w:val="en-US"/>
-              </w:rPr>
-              <w:t>2</w:t>
-            </w:r>
-          </w:p>
-        </w:tc>
-        <w:tc>
-          <w:tcPr>
-            <w:tcW w:w="1137" w:type="dxa"/>
-          </w:tcPr>
-          <w:p>
-            <w:pPr>
-              <w:jc w:val="both"/>
-              <w:rPr>
-                <w:lang w:val="en-US"/>
-              </w:rPr>
-            </w:pPr>
-            <w:r>
-              <w:rPr>
-                <w:lang w:val="en-US"/>
-              </w:rPr>
               <w:t>6</w:t>
             </w:r>
           </w:p>
@@ -5442,7 +5148,7 @@
               <w:rPr>
                 <w:lang w:val="en-US"/>
               </w:rPr>
-              <w:t>3</w:t>
+              <w:t>8</w:t>
             </w:r>
           </w:p>
         </w:tc>
@@ -5461,7 +5167,7 @@
               <w:rPr>
                 <w:lang w:val="en-US"/>
               </w:rPr>
-              <w:t>17263</w:t>
+              <w:t>27168</w:t>
             </w:r>
           </w:p>
         </w:tc>
@@ -5486,7 +5192,7 @@
               <w:rPr>
                 <w:lang w:val="en-US"/>
               </w:rPr>
-              <w:t>ned_stark</w:t>
+              <w:t>arya_stark</w:t>
             </w:r>
             <w:proofErr w:type="spellEnd"/>
           </w:p>
@@ -5506,6 +5212,44 @@
               <w:rPr>
                 <w:lang w:val="en-US"/>
               </w:rPr>
+              <w:t>2</w:t>
+            </w:r>
+          </w:p>
+        </w:tc>
+        <w:tc>
+          <w:tcPr>
+            <w:tcW w:w="1137" w:type="dxa"/>
+          </w:tcPr>
+          <w:p>
+            <w:pPr>
+              <w:jc w:val="both"/>
+              <w:rPr>
+                <w:lang w:val="en-US"/>
+              </w:rPr>
+            </w:pPr>
+            <w:r>
+              <w:rPr>
+                <w:lang w:val="en-US"/>
+              </w:rPr>
+              <w:t>7</w:t>
+            </w:r>
+          </w:p>
+        </w:tc>
+        <w:tc>
+          <w:tcPr>
+            <w:tcW w:w="1137" w:type="dxa"/>
+          </w:tcPr>
+          <w:p>
+            <w:pPr>
+              <w:jc w:val="both"/>
+              <w:rPr>
+                <w:lang w:val="en-US"/>
+              </w:rPr>
+            </w:pPr>
+            <w:r>
+              <w:rPr>
+                <w:lang w:val="en-US"/>
+              </w:rPr>
               <w:t>1</w:t>
             </w:r>
           </w:p>
@@ -5525,64 +5269,26 @@
               <w:rPr>
                 <w:lang w:val="en-US"/>
               </w:rPr>
-              <w:t>7</w:t>
-            </w:r>
-          </w:p>
-        </w:tc>
-        <w:tc>
-          <w:tcPr>
-            <w:tcW w:w="1137" w:type="dxa"/>
-          </w:tcPr>
-          <w:p>
-            <w:pPr>
-              <w:jc w:val="both"/>
-              <w:rPr>
-                <w:lang w:val="en-US"/>
-              </w:rPr>
-            </w:pPr>
-            <w:r>
-              <w:rPr>
-                <w:lang w:val="en-US"/>
-              </w:rPr>
-              <w:t>2</w:t>
-            </w:r>
-          </w:p>
-        </w:tc>
-        <w:tc>
-          <w:tcPr>
-            <w:tcW w:w="1137" w:type="dxa"/>
-          </w:tcPr>
-          <w:p>
-            <w:pPr>
-              <w:jc w:val="both"/>
-              <w:rPr>
-                <w:lang w:val="en-US"/>
-              </w:rPr>
-            </w:pPr>
-            <w:r>
-              <w:rPr>
-                <w:lang w:val="en-US"/>
-              </w:rPr>
-              <w:t>6</w:t>
-            </w:r>
-          </w:p>
-        </w:tc>
-        <w:tc>
-          <w:tcPr>
-            <w:tcW w:w="1137" w:type="dxa"/>
-          </w:tcPr>
-          <w:p>
-            <w:pPr>
-              <w:jc w:val="both"/>
-              <w:rPr>
-                <w:lang w:val="en-US"/>
-              </w:rPr>
-            </w:pPr>
-            <w:r>
-              <w:rPr>
-                <w:lang w:val="en-US"/>
-              </w:rPr>
-              <w:t>1</w:t>
+              <w:t>8</w:t>
+            </w:r>
+          </w:p>
+        </w:tc>
+        <w:tc>
+          <w:tcPr>
+            <w:tcW w:w="1137" w:type="dxa"/>
+          </w:tcPr>
+          <w:p>
+            <w:pPr>
+              <w:jc w:val="both"/>
+              <w:rPr>
+                <w:lang w:val="en-US"/>
+              </w:rPr>
+            </w:pPr>
+            <w:r>
+              <w:rPr>
+                <w:lang w:val="en-US"/>
+              </w:rPr>
+              <w:t>8</w:t>
             </w:r>
           </w:p>
         </w:tc>
@@ -5601,7 +5307,7 @@
               <w:rPr>
                 <w:lang w:val="en-US"/>
               </w:rPr>
-              <w:t>17261</w:t>
+              <w:t>27188</w:t>
             </w:r>
           </w:p>
         </w:tc>
@@ -5626,6 +5332,566 @@
               <w:rPr>
                 <w:lang w:val="en-US"/>
               </w:rPr>
+              <w:t>bran_stark</w:t>
+            </w:r>
+            <w:proofErr w:type="spellEnd"/>
+          </w:p>
+        </w:tc>
+        <w:tc>
+          <w:tcPr>
+            <w:tcW w:w="1136" w:type="dxa"/>
+          </w:tcPr>
+          <w:p>
+            <w:pPr>
+              <w:jc w:val="both"/>
+              <w:rPr>
+                <w:lang w:val="en-US"/>
+              </w:rPr>
+            </w:pPr>
+            <w:r>
+              <w:rPr>
+                <w:lang w:val="en-US"/>
+              </w:rPr>
+              <w:t>1</w:t>
+            </w:r>
+          </w:p>
+        </w:tc>
+        <w:tc>
+          <w:tcPr>
+            <w:tcW w:w="1137" w:type="dxa"/>
+          </w:tcPr>
+          <w:p>
+            <w:pPr>
+              <w:jc w:val="both"/>
+              <w:rPr>
+                <w:lang w:val="en-US"/>
+              </w:rPr>
+            </w:pPr>
+            <w:r>
+              <w:rPr>
+                <w:lang w:val="en-US"/>
+              </w:rPr>
+              <w:t>7</w:t>
+            </w:r>
+          </w:p>
+        </w:tc>
+        <w:tc>
+          <w:tcPr>
+            <w:tcW w:w="1137" w:type="dxa"/>
+          </w:tcPr>
+          <w:p>
+            <w:pPr>
+              <w:jc w:val="both"/>
+              <w:rPr>
+                <w:lang w:val="en-US"/>
+              </w:rPr>
+            </w:pPr>
+            <w:r>
+              <w:rPr>
+                <w:lang w:val="en-US"/>
+              </w:rPr>
+              <w:t>1</w:t>
+            </w:r>
+          </w:p>
+        </w:tc>
+        <w:tc>
+          <w:tcPr>
+            <w:tcW w:w="1137" w:type="dxa"/>
+          </w:tcPr>
+          <w:p>
+            <w:pPr>
+              <w:jc w:val="both"/>
+              <w:rPr>
+                <w:lang w:val="en-US"/>
+              </w:rPr>
+            </w:pPr>
+            <w:r>
+              <w:rPr>
+                <w:lang w:val="en-US"/>
+              </w:rPr>
+              <w:t>1</w:t>
+            </w:r>
+          </w:p>
+        </w:tc>
+        <w:tc>
+          <w:tcPr>
+            <w:tcW w:w="1137" w:type="dxa"/>
+          </w:tcPr>
+          <w:p>
+            <w:pPr>
+              <w:jc w:val="both"/>
+              <w:rPr>
+                <w:lang w:val="en-US"/>
+              </w:rPr>
+            </w:pPr>
+            <w:r>
+              <w:rPr>
+                <w:lang w:val="en-US"/>
+              </w:rPr>
+              <w:t>8</w:t>
+            </w:r>
+          </w:p>
+        </w:tc>
+        <w:tc>
+          <w:tcPr>
+            <w:tcW w:w="1826" w:type="dxa"/>
+          </w:tcPr>
+          <w:p>
+            <w:pPr>
+              <w:jc w:val="both"/>
+              <w:rPr>
+                <w:lang w:val="en-US"/>
+              </w:rPr>
+            </w:pPr>
+            <w:r>
+              <w:rPr>
+                <w:lang w:val="en-US"/>
+              </w:rPr>
+              <w:t>17118</w:t>
+            </w:r>
+          </w:p>
+        </w:tc>
+      </w:tr>
+      <w:tr>
+        <w:trPr>
+          <w:trHeight w:val="340"/>
+        </w:trPr>
+        <w:tc>
+          <w:tcPr>
+            <w:tcW w:w="2129" w:type="dxa"/>
+          </w:tcPr>
+          <w:p>
+            <w:pPr>
+              <w:jc w:val="both"/>
+              <w:rPr>
+                <w:lang w:val="en-US"/>
+              </w:rPr>
+            </w:pPr>
+            <w:proofErr w:type="spellStart"/>
+            <w:r>
+              <w:rPr>
+                <w:lang w:val="en-US"/>
+              </w:rPr>
+              <w:t>catelyn_stark</w:t>
+            </w:r>
+            <w:proofErr w:type="spellEnd"/>
+          </w:p>
+        </w:tc>
+        <w:tc>
+          <w:tcPr>
+            <w:tcW w:w="1136" w:type="dxa"/>
+          </w:tcPr>
+          <w:p>
+            <w:pPr>
+              <w:jc w:val="both"/>
+              <w:rPr>
+                <w:lang w:val="en-US"/>
+              </w:rPr>
+            </w:pPr>
+            <w:r>
+              <w:rPr>
+                <w:lang w:val="en-US"/>
+              </w:rPr>
+              <w:t>2</w:t>
+            </w:r>
+          </w:p>
+        </w:tc>
+        <w:tc>
+          <w:tcPr>
+            <w:tcW w:w="1137" w:type="dxa"/>
+          </w:tcPr>
+          <w:p>
+            <w:pPr>
+              <w:jc w:val="both"/>
+              <w:rPr>
+                <w:lang w:val="en-US"/>
+              </w:rPr>
+            </w:pPr>
+            <w:r>
+              <w:rPr>
+                <w:lang w:val="en-US"/>
+              </w:rPr>
+              <w:t>7</w:t>
+            </w:r>
+          </w:p>
+        </w:tc>
+        <w:tc>
+          <w:tcPr>
+            <w:tcW w:w="1137" w:type="dxa"/>
+          </w:tcPr>
+          <w:p>
+            <w:pPr>
+              <w:jc w:val="both"/>
+              <w:rPr>
+                <w:lang w:val="en-US"/>
+              </w:rPr>
+            </w:pPr>
+            <w:r>
+              <w:rPr>
+                <w:lang w:val="en-US"/>
+              </w:rPr>
+              <w:t>2</w:t>
+            </w:r>
+          </w:p>
+        </w:tc>
+        <w:tc>
+          <w:tcPr>
+            <w:tcW w:w="1137" w:type="dxa"/>
+          </w:tcPr>
+          <w:p>
+            <w:pPr>
+              <w:jc w:val="both"/>
+              <w:rPr>
+                <w:lang w:val="en-US"/>
+              </w:rPr>
+            </w:pPr>
+            <w:r>
+              <w:rPr>
+                <w:lang w:val="en-US"/>
+              </w:rPr>
+              <w:t>6</w:t>
+            </w:r>
+          </w:p>
+        </w:tc>
+        <w:tc>
+          <w:tcPr>
+            <w:tcW w:w="1137" w:type="dxa"/>
+          </w:tcPr>
+          <w:p>
+            <w:pPr>
+              <w:jc w:val="both"/>
+              <w:rPr>
+                <w:lang w:val="en-US"/>
+              </w:rPr>
+            </w:pPr>
+            <w:r>
+              <w:rPr>
+                <w:lang w:val="en-US"/>
+              </w:rPr>
+              <w:t>3</w:t>
+            </w:r>
+          </w:p>
+        </w:tc>
+        <w:tc>
+          <w:tcPr>
+            <w:tcW w:w="1826" w:type="dxa"/>
+          </w:tcPr>
+          <w:p>
+            <w:pPr>
+              <w:jc w:val="both"/>
+              <w:rPr>
+                <w:lang w:val="en-US"/>
+              </w:rPr>
+            </w:pPr>
+            <w:r>
+              <w:rPr>
+                <w:lang w:val="en-US"/>
+              </w:rPr>
+              <w:t>27263</w:t>
+            </w:r>
+          </w:p>
+        </w:tc>
+      </w:tr>
+      <w:tr>
+        <w:trPr>
+          <w:trHeight w:val="340"/>
+        </w:trPr>
+        <w:tc>
+          <w:tcPr>
+            <w:tcW w:w="2129" w:type="dxa"/>
+          </w:tcPr>
+          <w:p>
+            <w:pPr>
+              <w:jc w:val="both"/>
+              <w:rPr>
+                <w:lang w:val="en-US"/>
+              </w:rPr>
+            </w:pPr>
+            <w:proofErr w:type="spellStart"/>
+            <w:r>
+              <w:rPr>
+                <w:lang w:val="en-US"/>
+              </w:rPr>
+              <w:t>robb_stark</w:t>
+            </w:r>
+            <w:proofErr w:type="spellEnd"/>
+          </w:p>
+        </w:tc>
+        <w:tc>
+          <w:tcPr>
+            <w:tcW w:w="1136" w:type="dxa"/>
+          </w:tcPr>
+          <w:p>
+            <w:pPr>
+              <w:jc w:val="both"/>
+              <w:rPr>
+                <w:lang w:val="en-US"/>
+              </w:rPr>
+            </w:pPr>
+            <w:r>
+              <w:rPr>
+                <w:lang w:val="en-US"/>
+              </w:rPr>
+              <w:t>1</w:t>
+            </w:r>
+          </w:p>
+        </w:tc>
+        <w:tc>
+          <w:tcPr>
+            <w:tcW w:w="1137" w:type="dxa"/>
+          </w:tcPr>
+          <w:p>
+            <w:pPr>
+              <w:jc w:val="both"/>
+              <w:rPr>
+                <w:lang w:val="en-US"/>
+              </w:rPr>
+            </w:pPr>
+            <w:r>
+              <w:rPr>
+                <w:lang w:val="en-US"/>
+              </w:rPr>
+              <w:t>7</w:t>
+            </w:r>
+          </w:p>
+        </w:tc>
+        <w:tc>
+          <w:tcPr>
+            <w:tcW w:w="1137" w:type="dxa"/>
+          </w:tcPr>
+          <w:p>
+            <w:pPr>
+              <w:jc w:val="both"/>
+              <w:rPr>
+                <w:lang w:val="en-US"/>
+              </w:rPr>
+            </w:pPr>
+            <w:r>
+              <w:rPr>
+                <w:lang w:val="en-US"/>
+              </w:rPr>
+              <w:t>2</w:t>
+            </w:r>
+          </w:p>
+        </w:tc>
+        <w:tc>
+          <w:tcPr>
+            <w:tcW w:w="1137" w:type="dxa"/>
+          </w:tcPr>
+          <w:p>
+            <w:pPr>
+              <w:jc w:val="both"/>
+              <w:rPr>
+                <w:lang w:val="en-US"/>
+              </w:rPr>
+            </w:pPr>
+            <w:r>
+              <w:rPr>
+                <w:lang w:val="en-US"/>
+              </w:rPr>
+              <w:t>6</w:t>
+            </w:r>
+          </w:p>
+        </w:tc>
+        <w:tc>
+          <w:tcPr>
+            <w:tcW w:w="1137" w:type="dxa"/>
+          </w:tcPr>
+          <w:p>
+            <w:pPr>
+              <w:jc w:val="both"/>
+              <w:rPr>
+                <w:lang w:val="en-US"/>
+              </w:rPr>
+            </w:pPr>
+            <w:r>
+              <w:rPr>
+                <w:lang w:val="en-US"/>
+              </w:rPr>
+              <w:t>3</w:t>
+            </w:r>
+          </w:p>
+        </w:tc>
+        <w:tc>
+          <w:tcPr>
+            <w:tcW w:w="1826" w:type="dxa"/>
+          </w:tcPr>
+          <w:p>
+            <w:pPr>
+              <w:jc w:val="both"/>
+              <w:rPr>
+                <w:lang w:val="en-US"/>
+              </w:rPr>
+            </w:pPr>
+            <w:r>
+              <w:rPr>
+                <w:lang w:val="en-US"/>
+              </w:rPr>
+              <w:t>17263</w:t>
+            </w:r>
+          </w:p>
+        </w:tc>
+      </w:tr>
+      <w:tr>
+        <w:trPr>
+          <w:trHeight w:val="340"/>
+        </w:trPr>
+        <w:tc>
+          <w:tcPr>
+            <w:tcW w:w="2129" w:type="dxa"/>
+          </w:tcPr>
+          <w:p>
+            <w:pPr>
+              <w:jc w:val="both"/>
+              <w:rPr>
+                <w:lang w:val="en-US"/>
+              </w:rPr>
+            </w:pPr>
+            <w:proofErr w:type="spellStart"/>
+            <w:r>
+              <w:rPr>
+                <w:lang w:val="en-US"/>
+              </w:rPr>
+              <w:t>ned_stark</w:t>
+            </w:r>
+            <w:proofErr w:type="spellEnd"/>
+          </w:p>
+        </w:tc>
+        <w:tc>
+          <w:tcPr>
+            <w:tcW w:w="1136" w:type="dxa"/>
+          </w:tcPr>
+          <w:p>
+            <w:pPr>
+              <w:jc w:val="both"/>
+              <w:rPr>
+                <w:lang w:val="en-US"/>
+              </w:rPr>
+            </w:pPr>
+            <w:r>
+              <w:rPr>
+                <w:lang w:val="en-US"/>
+              </w:rPr>
+              <w:t>1</w:t>
+            </w:r>
+          </w:p>
+        </w:tc>
+        <w:tc>
+          <w:tcPr>
+            <w:tcW w:w="1137" w:type="dxa"/>
+          </w:tcPr>
+          <w:p>
+            <w:pPr>
+              <w:jc w:val="both"/>
+              <w:rPr>
+                <w:lang w:val="en-US"/>
+              </w:rPr>
+            </w:pPr>
+            <w:r>
+              <w:rPr>
+                <w:lang w:val="en-US"/>
+              </w:rPr>
+              <w:t>7</w:t>
+            </w:r>
+          </w:p>
+        </w:tc>
+        <w:tc>
+          <w:tcPr>
+            <w:tcW w:w="1137" w:type="dxa"/>
+          </w:tcPr>
+          <w:p>
+            <w:pPr>
+              <w:jc w:val="both"/>
+              <w:rPr>
+                <w:lang w:val="en-US"/>
+              </w:rPr>
+            </w:pPr>
+            <w:r>
+              <w:rPr>
+                <w:lang w:val="en-US"/>
+              </w:rPr>
+              <w:t>2</w:t>
+            </w:r>
+          </w:p>
+        </w:tc>
+        <w:tc>
+          <w:tcPr>
+            <w:tcW w:w="1137" w:type="dxa"/>
+          </w:tcPr>
+          <w:p>
+            <w:pPr>
+              <w:jc w:val="both"/>
+              <w:rPr>
+                <w:lang w:val="en-US"/>
+              </w:rPr>
+            </w:pPr>
+            <w:r>
+              <w:rPr>
+                <w:lang w:val="en-US"/>
+              </w:rPr>
+              <w:t>6</w:t>
+            </w:r>
+          </w:p>
+        </w:tc>
+        <w:tc>
+          <w:tcPr>
+            <w:tcW w:w="1137" w:type="dxa"/>
+          </w:tcPr>
+          <w:p>
+            <w:pPr>
+              <w:jc w:val="both"/>
+              <w:rPr>
+                <w:lang w:val="en-US"/>
+              </w:rPr>
+            </w:pPr>
+            <w:r>
+              <w:rPr>
+                <w:lang w:val="en-US"/>
+              </w:rPr>
+              <w:t>1</w:t>
+            </w:r>
+          </w:p>
+        </w:tc>
+        <w:tc>
+          <w:tcPr>
+            <w:tcW w:w="1826" w:type="dxa"/>
+          </w:tcPr>
+          <w:p>
+            <w:pPr>
+              <w:jc w:val="both"/>
+              <w:rPr>
+                <w:lang w:val="en-US"/>
+              </w:rPr>
+            </w:pPr>
+            <w:r>
+              <w:rPr>
+                <w:lang w:val="en-US"/>
+              </w:rPr>
+              <w:t>17261</w:t>
+            </w:r>
+          </w:p>
+        </w:tc>
+      </w:tr>
+      <w:tr>
+        <w:trPr>
+          <w:trHeight w:val="340"/>
+        </w:trPr>
+        <w:tc>
+          <w:tcPr>
+            <w:tcW w:w="2129" w:type="dxa"/>
+          </w:tcPr>
+          <w:p>
+            <w:pPr>
+              <w:jc w:val="both"/>
+              <w:rPr>
+                <w:lang w:val="en-US"/>
+              </w:rPr>
+            </w:pPr>
+            <w:proofErr w:type="spellStart"/>
+            <w:r>
+              <w:rPr>
+                <w:lang w:val="en-US"/>
+              </w:rPr>
               <w:t>daenerys_targaryen</w:t>
             </w:r>
             <w:proofErr w:type="spellEnd"/>
@@ -5732,6 +5998,7 @@
           </w:tcPr>
           <w:p>
             <w:pPr>
+              <w:jc w:val="both"/>
               <w:rPr>
                 <w:lang w:val="en-US"/>
               </w:rPr>
@@ -5851,7 +6118,7 @@
           </w:tcPr>
           <w:p>
             <w:pPr>
-              <w:jc w:val="both"/>
+              <w:jc w:val="center"/>
             </w:pPr>
             <w:r>
               <w:t>Номер вопроса</w:t>
@@ -5865,7 +6132,7 @@
           </w:tcPr>
           <w:p>
             <w:pPr>
-              <w:jc w:val="both"/>
+              <w:jc w:val="center"/>
             </w:pPr>
             <w:r>
               <w:t>1</w:t>
@@ -5879,7 +6146,7 @@
           </w:tcPr>
           <w:p>
             <w:pPr>
-              <w:jc w:val="both"/>
+              <w:jc w:val="center"/>
             </w:pPr>
             <w:r>
               <w:t>2</w:t>
@@ -5893,7 +6160,7 @@
           </w:tcPr>
           <w:p>
             <w:pPr>
-              <w:jc w:val="both"/>
+              <w:jc w:val="center"/>
             </w:pPr>
             <w:r>
               <w:t>3</w:t>
@@ -5907,7 +6174,7 @@
           </w:tcPr>
           <w:p>
             <w:pPr>
-              <w:jc w:val="both"/>
+              <w:jc w:val="center"/>
             </w:pPr>
             <w:r>
               <w:t>4</w:t>
@@ -5921,7 +6188,7 @@
           </w:tcPr>
           <w:p>
             <w:pPr>
-              <w:jc w:val="both"/>
+              <w:jc w:val="center"/>
             </w:pPr>
             <w:r>
               <w:t>5</w:t>
@@ -5935,7 +6202,7 @@
           </w:tcPr>
           <w:p>
             <w:pPr>
-              <w:jc w:val="both"/>
+              <w:jc w:val="center"/>
             </w:pPr>
             <w:r>
               <w:t>Ключ</w:t>
@@ -5945,7 +6212,7 @@
       </w:tr>
       <w:tr>
         <w:trPr>
-          <w:trHeight w:val="536"/>
+          <w:trHeight w:val="443"/>
         </w:trPr>
         <w:tc>
           <w:tcPr>
@@ -5953,7 +6220,7 @@
           </w:tcPr>
           <w:p>
             <w:pPr>
-              <w:jc w:val="both"/>
+              <w:jc w:val="center"/>
             </w:pPr>
             <w:r>
               <w:t>Объект</w:t>
@@ -5967,7 +6234,7 @@
           </w:tcPr>
           <w:p>
             <w:pPr>
-              <w:jc w:val="both"/>
+              <w:jc w:val="center"/>
             </w:pPr>
           </w:p>
         </w:tc>
@@ -5978,7 +6245,7 @@
           </w:tcPr>
           <w:p>
             <w:pPr>
-              <w:jc w:val="both"/>
+              <w:jc w:val="center"/>
             </w:pPr>
           </w:p>
         </w:tc>
@@ -5989,7 +6256,7 @@
           </w:tcPr>
           <w:p>
             <w:pPr>
-              <w:jc w:val="both"/>
+              <w:jc w:val="center"/>
             </w:pPr>
           </w:p>
         </w:tc>
@@ -6000,7 +6267,7 @@
           </w:tcPr>
           <w:p>
             <w:pPr>
-              <w:jc w:val="both"/>
+              <w:jc w:val="center"/>
             </w:pPr>
           </w:p>
         </w:tc>
@@ -6011,7 +6278,7 @@
           </w:tcPr>
           <w:p>
             <w:pPr>
-              <w:jc w:val="both"/>
+              <w:jc w:val="center"/>
             </w:pPr>
           </w:p>
         </w:tc>
@@ -6022,7 +6289,7 @@
           </w:tcPr>
           <w:p>
             <w:pPr>
-              <w:jc w:val="both"/>
+              <w:jc w:val="center"/>
             </w:pPr>
           </w:p>
         </w:tc>
@@ -8114,7 +8381,7 @@
       </w:tr>
       <w:tr>
         <w:trPr>
-          <w:trHeight w:val="340"/>
+          <w:trHeight w:val="96"/>
         </w:trPr>
         <w:tc>
           <w:tcPr>
@@ -11065,6 +11332,43 @@
     <w:basedOn w:val="a0"/>
     <w:rsid w:val="00305C91"/>
   </w:style>
+  <w:style w:type="paragraph" w:styleId="a5">
+    <w:name w:val="footer"/>
+    <w:basedOn w:val="a"/>
+    <w:link w:val="a6"/>
+    <w:uiPriority w:val="99"/>
+    <w:semiHidden/>
+    <w:unhideWhenUsed/>
+    <w:rsid w:val="0073151F"/>
+    <w:pPr>
+      <w:tabs>
+        <w:tab w:val="center" w:pos="4677"/>
+        <w:tab w:val="right" w:pos="9355"/>
+      </w:tabs>
+    </w:pPr>
+  </w:style>
+  <w:style w:type="character" w:customStyle="1" w:styleId="a6">
+    <w:name w:val="Нижний колонтитул Знак"/>
+    <w:basedOn w:val="a0"/>
+    <w:link w:val="a5"/>
+    <w:uiPriority w:val="99"/>
+    <w:semiHidden/>
+    <w:rsid w:val="0073151F"/>
+    <w:rPr>
+      <w:rFonts w:ascii="Times New Roman" w:eastAsia="Times New Roman" w:hAnsi="Times New Roman" w:cs="Times New Roman"/>
+      <w:sz w:val="24"/>
+      <w:szCs w:val="24"/>
+      <w:lang w:eastAsia="ru-RU"/>
+    </w:rPr>
+  </w:style>
+  <w:style w:type="character" w:styleId="a7">
+    <w:name w:val="page number"/>
+    <w:basedOn w:val="a0"/>
+    <w:uiPriority w:val="99"/>
+    <w:semiHidden/>
+    <w:unhideWhenUsed/>
+    <w:rsid w:val="0073151F"/>
+  </w:style>
 </w:styles>
 </file>
 
@@ -11330,6 +11634,12 @@
 </file>
 
 <file path=customXml/item1.xml><?xml version="1.0" encoding="utf-8"?>
+<p:properties xmlns:p="http://schemas.microsoft.com/office/2006/metadata/properties" xmlns:xsi="http://www.w3.org/2001/XMLSchema-instance" xmlns:pc="http://schemas.microsoft.com/office/infopath/2007/PartnerControls">
+  <documentManagement/>
+</p:properties>
+</file>
+
+<file path=customXml/item2.xml><?xml version="1.0" encoding="utf-8"?>
 <ct:contentTypeSchema xmlns:ct="http://schemas.microsoft.com/office/2006/metadata/contentType" xmlns:ma="http://schemas.microsoft.com/office/2006/metadata/properties/metaAttributes" ct:_="" ma:_="" ma:contentTypeName="Документ" ma:contentTypeID="0x010100C11076531032E44E8537941A0BC56B6B" ma:contentTypeVersion="9" ma:contentTypeDescription="Создание документа." ma:contentTypeScope="" ma:versionID="597042dcc34847188f2231816d9009e6">
   <xsd:schema xmlns:xsd="http://www.w3.org/2001/XMLSchema" xmlns:xs="http://www.w3.org/2001/XMLSchema" xmlns:p="http://schemas.microsoft.com/office/2006/metadata/properties" xmlns:ns2="bb0f82e4-6d17-4b5c-b4f3-a98cf09d9784" targetNamespace="http://schemas.microsoft.com/office/2006/metadata/properties" ma:root="true" ma:fieldsID="37c8c829e7e0b5688814bf137e955752" ns2:_="">
     <xsd:import namespace="bb0f82e4-6d17-4b5c-b4f3-a98cf09d9784"/>
@@ -11507,13 +11817,11 @@
 </ct:contentTypeSchema>
 </file>
 
-<file path=customXml/item2.xml><?xml version="1.0" encoding="utf-8"?>
-<p:properties xmlns:p="http://schemas.microsoft.com/office/2006/metadata/properties" xmlns:xsi="http://www.w3.org/2001/XMLSchema-instance" xmlns:pc="http://schemas.microsoft.com/office/infopath/2007/PartnerControls">
-  <documentManagement/>
-</p:properties>
+<file path=customXml/item3.xml><?xml version="1.0" encoding="utf-8"?>
+<b:Sources xmlns:b="http://schemas.openxmlformats.org/officeDocument/2006/bibliography" xmlns="http://schemas.openxmlformats.org/officeDocument/2006/bibliography" SelectedStyle="\APASixthEditionOfficeOnline.xsl" StyleName="APA" Version="6"/>
 </file>
 
-<file path=customXml/item3.xml><?xml version="1.0" encoding="utf-8"?>
+<file path=customXml/item4.xml><?xml version="1.0" encoding="utf-8"?>
 <?mso-contentType ?>
 <FormTemplates xmlns="http://schemas.microsoft.com/sharepoint/v3/contenttype/forms">
   <Display>DocumentLibraryForm</Display>
@@ -11522,11 +11830,16 @@
 </FormTemplates>
 </file>
 
-<file path=customXml/item4.xml><?xml version="1.0" encoding="utf-8"?>
-<b:Sources xmlns:b="http://schemas.openxmlformats.org/officeDocument/2006/bibliography" xmlns="http://schemas.openxmlformats.org/officeDocument/2006/bibliography" SelectedStyle="\APASixthEditionOfficeOnline.xsl" StyleName="APA" Version="6"/>
+<file path=customXml/itemProps1.xml><?xml version="1.0" encoding="utf-8"?>
+<ds:datastoreItem xmlns:ds="http://schemas.openxmlformats.org/officeDocument/2006/customXml" ds:itemID="{46D3D591-AD0A-4FC0-AC5E-661BF68A3AAA}">
+  <ds:schemaRefs>
+    <ds:schemaRef ds:uri="http://schemas.microsoft.com/office/2006/metadata/properties"/>
+    <ds:schemaRef ds:uri="http://schemas.microsoft.com/office/infopath/2007/PartnerControls"/>
+  </ds:schemaRefs>
+</ds:datastoreItem>
 </file>
 
-<file path=customXml/itemProps1.xml><?xml version="1.0" encoding="utf-8"?>
+<file path=customXml/itemProps2.xml><?xml version="1.0" encoding="utf-8"?>
 <ds:datastoreItem xmlns:ds="http://schemas.openxmlformats.org/officeDocument/2006/customXml" ds:itemID="{CD39A9C2-AD01-403A-9A12-86BD156938E5}">
   <ds:schemaRefs>
     <ds:schemaRef ds:uri="http://schemas.microsoft.com/office/2006/metadata/contentType"/>
@@ -11544,27 +11857,18 @@
 </ds:datastoreItem>
 </file>
 
-<file path=customXml/itemProps2.xml><?xml version="1.0" encoding="utf-8"?>
-<ds:datastoreItem xmlns:ds="http://schemas.openxmlformats.org/officeDocument/2006/customXml" ds:itemID="{46D3D591-AD0A-4FC0-AC5E-661BF68A3AAA}">
+<file path=customXml/itemProps3.xml><?xml version="1.0" encoding="utf-8"?>
+<ds:datastoreItem xmlns:ds="http://schemas.openxmlformats.org/officeDocument/2006/customXml" ds:itemID="{64B705EA-63DC-46EB-A943-EBC94A31685C}">
   <ds:schemaRefs>
-    <ds:schemaRef ds:uri="http://schemas.microsoft.com/office/2006/metadata/properties"/>
-    <ds:schemaRef ds:uri="http://schemas.microsoft.com/office/infopath/2007/PartnerControls"/>
+    <ds:schemaRef ds:uri="http://schemas.openxmlformats.org/officeDocument/2006/bibliography"/>
   </ds:schemaRefs>
 </ds:datastoreItem>
 </file>
 
-<file path=customXml/itemProps3.xml><?xml version="1.0" encoding="utf-8"?>
+<file path=customXml/itemProps4.xml><?xml version="1.0" encoding="utf-8"?>
 <ds:datastoreItem xmlns:ds="http://schemas.openxmlformats.org/officeDocument/2006/customXml" ds:itemID="{8526D337-87C5-4656-920B-9F01D6A855BE}">
   <ds:schemaRefs>
     <ds:schemaRef ds:uri="http://schemas.microsoft.com/sharepoint/v3/contenttype/forms"/>
   </ds:schemaRefs>
 </ds:datastoreItem>
-</file>
-
-<file path=customXml/itemProps4.xml><?xml version="1.0" encoding="utf-8"?>
-<ds:datastoreItem xmlns:ds="http://schemas.openxmlformats.org/officeDocument/2006/customXml" ds:itemID="{64B705EA-63DC-46EB-A943-EBC94A31685C}">
-  <ds:schemaRefs>
-    <ds:schemaRef ds:uri="http://schemas.openxmlformats.org/officeDocument/2006/bibliography"/>
-  </ds:schemaRefs>
-</ds:datastoreItem>
 </file>
</xml_diff>